<commit_message>
Add documentation and presentation
</commit_message>
<xml_diff>
--- a/docs/FullstackProject_Documentation.docx
+++ b/docs/FullstackProject_Documentation.docx
@@ -133,35 +133,6 @@
               <w:t>project</w:t>
             </w:r>
             <w:proofErr w:type="spellEnd"/>
-            <w:r>
-              <w:rPr>
-                <w:rFonts w:asciiTheme="minorHAnsi" w:eastAsia="Arial" w:hAnsiTheme="minorHAnsi" w:cs="Arial"/>
-                <w:sz w:val="24"/>
-                <w:szCs w:val="24"/>
-                <w:lang w:val="bg-BG"/>
-              </w:rPr>
-              <w:t xml:space="preserve"> </w:t>
-            </w:r>
-            <w:proofErr w:type="spellStart"/>
-            <w:r>
-              <w:rPr>
-                <w:rFonts w:asciiTheme="minorHAnsi" w:eastAsia="Arial" w:hAnsiTheme="minorHAnsi" w:cs="Arial"/>
-                <w:sz w:val="24"/>
-                <w:szCs w:val="24"/>
-                <w:lang w:val="bg-BG"/>
-              </w:rPr>
-              <w:t>proposa</w:t>
-            </w:r>
-            <w:proofErr w:type="spellEnd"/>
-            <w:r>
-              <w:rPr>
-                <w:rFonts w:asciiTheme="minorHAnsi" w:eastAsia="Arial" w:hAnsiTheme="minorHAnsi" w:cs="Arial"/>
-                <w:sz w:val="24"/>
-                <w:szCs w:val="24"/>
-                <w:lang w:val="en-US"/>
-              </w:rPr>
-              <w:t>l</w:t>
-            </w:r>
           </w:p>
         </w:tc>
       </w:tr>
@@ -3322,332 +3293,6 @@
       </w:tr>
       <w:tr>
         <w:trPr>
-          <w:trHeight w:val="217"/>
-        </w:trPr>
-        <w:tc>
-          <w:tcPr>
-            <w:tcW w:w="2378" w:type="dxa"/>
-            <w:shd w:val="clear" w:color="auto" w:fill="DBE9E6"/>
-            <w:vAlign w:val="center"/>
-          </w:tcPr>
-          <w:p>
-            <w:pPr>
-              <w:numPr>
-                <w:ilvl w:val="1"/>
-                <w:numId w:val="1"/>
-              </w:numPr>
-              <w:pBdr>
-                <w:top w:val="nil"/>
-                <w:left w:val="nil"/>
-                <w:bottom w:val="nil"/>
-                <w:right w:val="nil"/>
-                <w:between w:val="nil"/>
-              </w:pBdr>
-              <w:spacing w:after="0" w:line="240" w:lineRule="auto"/>
-              <w:ind w:left="448" w:hanging="448"/>
-              <w:rPr>
-                <w:rFonts w:asciiTheme="majorHAnsi" w:eastAsia="Arial" w:hAnsiTheme="majorHAnsi" w:cstheme="majorHAnsi"/>
-                <w:b/>
-                <w:bCs/>
-              </w:rPr>
-            </w:pPr>
-            <w:r>
-              <w:rPr>
-                <w:rFonts w:asciiTheme="majorHAnsi" w:eastAsia="Arial" w:hAnsiTheme="majorHAnsi" w:cstheme="majorHAnsi"/>
-                <w:b/>
-                <w:bCs/>
-              </w:rPr>
-              <w:t>Change Use</w:t>
-            </w:r>
-            <w:r>
-              <w:rPr>
-                <w:rFonts w:asciiTheme="majorHAnsi" w:eastAsia="Arial" w:hAnsiTheme="majorHAnsi" w:cstheme="majorHAnsi"/>
-                <w:b/>
-                <w:bCs/>
-              </w:rPr>
-              <w:t xml:space="preserve">r </w:t>
-            </w:r>
-            <w:r>
-              <w:rPr>
-                <w:rFonts w:asciiTheme="majorHAnsi" w:eastAsia="Arial" w:hAnsiTheme="majorHAnsi" w:cstheme="majorHAnsi"/>
-                <w:b/>
-                <w:bCs/>
-              </w:rPr>
-              <w:t>D</w:t>
-            </w:r>
-            <w:r>
-              <w:rPr>
-                <w:rFonts w:asciiTheme="majorHAnsi" w:eastAsia="Arial" w:hAnsiTheme="majorHAnsi" w:cstheme="majorHAnsi"/>
-                <w:b/>
-                <w:bCs/>
-              </w:rPr>
-              <w:t>ata</w:t>
-            </w:r>
-          </w:p>
-        </w:tc>
-        <w:tc>
-          <w:tcPr>
-            <w:tcW w:w="4820" w:type="dxa"/>
-            <w:vAlign w:val="center"/>
-          </w:tcPr>
-          <w:p>
-            <w:pPr>
-              <w:pBdr>
-                <w:top w:val="nil"/>
-                <w:left w:val="nil"/>
-                <w:bottom w:val="nil"/>
-                <w:right w:val="nil"/>
-                <w:between w:val="nil"/>
-              </w:pBdr>
-              <w:spacing w:after="0" w:line="240" w:lineRule="auto"/>
-              <w:rPr>
-                <w:rFonts w:asciiTheme="minorHAnsi" w:eastAsia="Arial" w:hAnsiTheme="minorHAnsi" w:cs="Arial"/>
-                <w:sz w:val="24"/>
-                <w:szCs w:val="24"/>
-                <w:lang w:val="en-US"/>
-              </w:rPr>
-            </w:pPr>
-            <w:r>
-              <w:rPr>
-                <w:rFonts w:asciiTheme="minorHAnsi" w:eastAsia="Arial" w:hAnsiTheme="minorHAnsi" w:cs="Arial"/>
-                <w:i/>
-                <w:iCs/>
-                <w:color w:val="8064A2" w:themeColor="accent4"/>
-                <w:sz w:val="24"/>
-                <w:szCs w:val="24"/>
-                <w:lang w:val="en-US"/>
-              </w:rPr>
-              <w:t>Registered User</w:t>
-            </w:r>
-            <w:r>
-              <w:rPr>
-                <w:rFonts w:asciiTheme="minorHAnsi" w:eastAsia="Arial" w:hAnsiTheme="minorHAnsi" w:cs="Arial"/>
-                <w:sz w:val="24"/>
-                <w:szCs w:val="24"/>
-                <w:lang w:val="en-US"/>
-              </w:rPr>
-              <w:t xml:space="preserve"> can view and edit h</w:t>
-            </w:r>
-            <w:r>
-              <w:rPr>
-                <w:rFonts w:asciiTheme="minorHAnsi" w:eastAsia="Arial" w:hAnsiTheme="minorHAnsi" w:cs="Arial"/>
-                <w:sz w:val="24"/>
-                <w:szCs w:val="24"/>
-                <w:lang w:val="en-US"/>
-              </w:rPr>
-              <w:t>is</w:t>
-            </w:r>
-            <w:r>
-              <w:rPr>
-                <w:rFonts w:asciiTheme="minorHAnsi" w:eastAsia="Arial" w:hAnsiTheme="minorHAnsi" w:cs="Arial"/>
-                <w:sz w:val="24"/>
-                <w:szCs w:val="24"/>
-                <w:lang w:val="en-US"/>
-              </w:rPr>
-              <w:t>/her</w:t>
-            </w:r>
-            <w:r>
-              <w:rPr>
-                <w:rFonts w:asciiTheme="minorHAnsi" w:eastAsia="Arial" w:hAnsiTheme="minorHAnsi" w:cs="Arial"/>
-                <w:sz w:val="24"/>
-                <w:szCs w:val="24"/>
-                <w:lang w:val="en-US"/>
-              </w:rPr>
-              <w:t xml:space="preserve"> personal </w:t>
-            </w:r>
-            <w:r>
-              <w:rPr>
-                <w:rFonts w:asciiTheme="minorHAnsi" w:eastAsia="Arial" w:hAnsiTheme="minorHAnsi" w:cs="Arial"/>
-                <w:i/>
-                <w:iCs/>
-                <w:color w:val="8064A2" w:themeColor="accent4"/>
-                <w:sz w:val="24"/>
-                <w:szCs w:val="24"/>
-                <w:lang w:val="en-US"/>
-              </w:rPr>
-              <w:t>User Data</w:t>
-            </w:r>
-            <w:r>
-              <w:rPr>
-                <w:rFonts w:asciiTheme="minorHAnsi" w:eastAsia="Arial" w:hAnsiTheme="minorHAnsi" w:cs="Arial"/>
-                <w:sz w:val="24"/>
-                <w:szCs w:val="24"/>
-                <w:lang w:val="en-US"/>
-              </w:rPr>
-              <w:t>.</w:t>
-            </w:r>
-          </w:p>
-          <w:p>
-            <w:pPr>
-              <w:pBdr>
-                <w:top w:val="nil"/>
-                <w:left w:val="nil"/>
-                <w:bottom w:val="nil"/>
-                <w:right w:val="nil"/>
-                <w:between w:val="nil"/>
-              </w:pBdr>
-              <w:spacing w:after="0" w:line="240" w:lineRule="auto"/>
-              <w:rPr>
-                <w:rFonts w:asciiTheme="minorHAnsi" w:eastAsia="Arial" w:hAnsiTheme="minorHAnsi" w:cs="Arial"/>
-                <w:sz w:val="24"/>
-                <w:szCs w:val="24"/>
-                <w:lang w:val="en-US"/>
-              </w:rPr>
-            </w:pPr>
-          </w:p>
-          <w:p>
-            <w:pPr>
-              <w:pBdr>
-                <w:top w:val="nil"/>
-                <w:left w:val="nil"/>
-                <w:bottom w:val="nil"/>
-                <w:right w:val="nil"/>
-                <w:between w:val="nil"/>
-              </w:pBdr>
-              <w:spacing w:after="0" w:line="240" w:lineRule="auto"/>
-              <w:rPr>
-                <w:rFonts w:asciiTheme="minorHAnsi" w:eastAsia="Arial" w:hAnsiTheme="minorHAnsi" w:cs="Arial"/>
-                <w:sz w:val="24"/>
-                <w:szCs w:val="24"/>
-                <w:lang w:val="en-US"/>
-              </w:rPr>
-            </w:pPr>
-            <w:r>
-              <w:rPr>
-                <w:rFonts w:asciiTheme="minorHAnsi" w:eastAsia="Arial" w:hAnsiTheme="minorHAnsi" w:cs="Arial"/>
-                <w:i/>
-                <w:iCs/>
-                <w:color w:val="8064A2" w:themeColor="accent4"/>
-                <w:sz w:val="24"/>
-                <w:szCs w:val="24"/>
-                <w:lang w:val="en-US"/>
-              </w:rPr>
-              <w:t>Administrator</w:t>
-            </w:r>
-            <w:r>
-              <w:rPr>
-                <w:rFonts w:asciiTheme="minorHAnsi" w:eastAsia="Arial" w:hAnsiTheme="minorHAnsi" w:cs="Arial"/>
-                <w:sz w:val="24"/>
-                <w:szCs w:val="24"/>
-                <w:lang w:val="en-US"/>
-              </w:rPr>
-              <w:t xml:space="preserve"> can view and edit </w:t>
-            </w:r>
-            <w:r>
-              <w:rPr>
-                <w:rFonts w:asciiTheme="minorHAnsi" w:eastAsia="Arial" w:hAnsiTheme="minorHAnsi" w:cs="Arial"/>
-                <w:i/>
-                <w:iCs/>
-                <w:color w:val="8064A2" w:themeColor="accent4"/>
-                <w:sz w:val="24"/>
-                <w:szCs w:val="24"/>
-                <w:lang w:val="en-US"/>
-              </w:rPr>
-              <w:t>User Data</w:t>
-            </w:r>
-            <w:r>
-              <w:rPr>
-                <w:rFonts w:asciiTheme="minorHAnsi" w:eastAsia="Arial" w:hAnsiTheme="minorHAnsi" w:cs="Arial"/>
-                <w:sz w:val="24"/>
-                <w:szCs w:val="24"/>
-                <w:lang w:val="en-US"/>
-              </w:rPr>
-              <w:t xml:space="preserve"> of all </w:t>
-            </w:r>
-            <w:r>
-              <w:rPr>
-                <w:rFonts w:asciiTheme="minorHAnsi" w:eastAsia="Arial" w:hAnsiTheme="minorHAnsi" w:cs="Arial"/>
-                <w:i/>
-                <w:iCs/>
-                <w:color w:val="8064A2" w:themeColor="accent4"/>
-                <w:sz w:val="24"/>
-                <w:szCs w:val="24"/>
-                <w:lang w:val="en-US"/>
-              </w:rPr>
-              <w:t>Users</w:t>
-            </w:r>
-            <w:r>
-              <w:rPr>
-                <w:rFonts w:asciiTheme="minorHAnsi" w:eastAsia="Arial" w:hAnsiTheme="minorHAnsi" w:cs="Arial"/>
-                <w:sz w:val="24"/>
-                <w:szCs w:val="24"/>
-                <w:lang w:val="en-US"/>
-              </w:rPr>
-              <w:t>.</w:t>
-            </w:r>
-          </w:p>
-        </w:tc>
-        <w:tc>
-          <w:tcPr>
-            <w:tcW w:w="2311" w:type="dxa"/>
-          </w:tcPr>
-          <w:p>
-            <w:pPr>
-              <w:keepNext/>
-              <w:widowControl w:val="0"/>
-              <w:pBdr>
-                <w:top w:val="nil"/>
-                <w:left w:val="nil"/>
-                <w:bottom w:val="nil"/>
-                <w:right w:val="nil"/>
-                <w:between w:val="nil"/>
-              </w:pBdr>
-              <w:spacing w:after="0" w:line="240" w:lineRule="auto"/>
-              <w:rPr>
-                <w:rFonts w:asciiTheme="minorHAnsi" w:eastAsia="Arial" w:hAnsiTheme="minorHAnsi" w:cs="Arial"/>
-                <w:i/>
-                <w:iCs/>
-                <w:color w:val="8064A2" w:themeColor="accent4"/>
-                <w:sz w:val="24"/>
-                <w:szCs w:val="24"/>
-              </w:rPr>
-            </w:pPr>
-            <w:r>
-              <w:rPr>
-                <w:rFonts w:asciiTheme="minorHAnsi" w:eastAsia="Arial" w:hAnsiTheme="minorHAnsi" w:cs="Arial"/>
-                <w:i/>
-                <w:iCs/>
-                <w:color w:val="8064A2" w:themeColor="accent4"/>
-                <w:sz w:val="24"/>
-                <w:szCs w:val="24"/>
-              </w:rPr>
-              <w:t>Registered User</w:t>
-            </w:r>
-            <w:r>
-              <w:rPr>
-                <w:rFonts w:asciiTheme="minorHAnsi" w:eastAsia="Arial" w:hAnsiTheme="minorHAnsi" w:cs="Arial"/>
-                <w:sz w:val="24"/>
-                <w:szCs w:val="24"/>
-              </w:rPr>
-              <w:t>,</w:t>
-            </w:r>
-            <w:r>
-              <w:rPr>
-                <w:rFonts w:asciiTheme="minorHAnsi" w:eastAsia="Arial" w:hAnsiTheme="minorHAnsi" w:cs="Arial"/>
-                <w:i/>
-                <w:iCs/>
-                <w:color w:val="8064A2" w:themeColor="accent4"/>
-                <w:sz w:val="24"/>
-                <w:szCs w:val="24"/>
-              </w:rPr>
-              <w:t xml:space="preserve"> Admini</w:t>
-            </w:r>
-            <w:r>
-              <w:rPr>
-                <w:rFonts w:asciiTheme="minorHAnsi" w:eastAsia="Arial" w:hAnsiTheme="minorHAnsi" w:cs="Arial"/>
-                <w:i/>
-                <w:iCs/>
-                <w:color w:val="8064A2" w:themeColor="accent4"/>
-                <w:sz w:val="24"/>
-                <w:szCs w:val="24"/>
-              </w:rPr>
-              <w:t>strator</w:t>
-            </w:r>
-          </w:p>
-        </w:tc>
-      </w:tr>
-      <w:tr>
-        <w:trPr>
           <w:trHeight w:val="2644"/>
         </w:trPr>
         <w:tc>
@@ -5150,46 +4795,6 @@
                 <w:sz w:val="24"/>
                 <w:szCs w:val="24"/>
               </w:rPr>
-              <w:t xml:space="preserve"> or edit an</w:t>
-            </w:r>
-            <w:r>
-              <w:rPr>
-                <w:rFonts w:asciiTheme="minorHAnsi" w:eastAsia="Arial" w:hAnsiTheme="minorHAnsi" w:cs="Arial"/>
-                <w:sz w:val="24"/>
-                <w:szCs w:val="24"/>
-              </w:rPr>
-              <w:t xml:space="preserve"> already</w:t>
-            </w:r>
-            <w:r>
-              <w:rPr>
-                <w:rFonts w:asciiTheme="minorHAnsi" w:eastAsia="Arial" w:hAnsiTheme="minorHAnsi" w:cs="Arial"/>
-                <w:sz w:val="24"/>
-                <w:szCs w:val="24"/>
-              </w:rPr>
-              <w:t xml:space="preserve"> uploaded</w:t>
-            </w:r>
-            <w:r>
-              <w:rPr>
-                <w:rFonts w:asciiTheme="minorHAnsi" w:eastAsia="Arial" w:hAnsiTheme="minorHAnsi" w:cs="Arial"/>
-                <w:sz w:val="24"/>
-                <w:szCs w:val="24"/>
-              </w:rPr>
-              <w:t xml:space="preserve"> </w:t>
-            </w:r>
-            <w:r>
-              <w:rPr>
-                <w:rFonts w:asciiTheme="minorHAnsi" w:eastAsia="Arial" w:hAnsiTheme="minorHAnsi" w:cs="Arial"/>
-                <w:sz w:val="24"/>
-                <w:szCs w:val="24"/>
-              </w:rPr>
-              <w:t>one</w:t>
-            </w:r>
-            <w:r>
-              <w:rPr>
-                <w:rFonts w:asciiTheme="minorHAnsi" w:eastAsia="Arial" w:hAnsiTheme="minorHAnsi" w:cs="Arial"/>
-                <w:sz w:val="24"/>
-                <w:szCs w:val="24"/>
-              </w:rPr>
               <w:t>.</w:t>
             </w:r>
           </w:p>
@@ -5517,16 +5122,7 @@
                 <w:sz w:val="24"/>
                 <w:szCs w:val="24"/>
               </w:rPr>
-              <w:t xml:space="preserve"> added one </w:t>
-            </w:r>
-            <w:r>
-              <w:rPr>
-                <w:rFonts w:asciiTheme="minorHAnsi" w:eastAsia="Arial" w:hAnsiTheme="minorHAnsi" w:cs="Arial"/>
-                <w:sz w:val="24"/>
-                <w:szCs w:val="24"/>
-              </w:rPr>
-              <w:lastRenderedPageBreak/>
-              <w:t xml:space="preserve">before </w:t>
+              <w:t xml:space="preserve"> added one before </w:t>
             </w:r>
             <w:r>
               <w:rPr>
@@ -5709,7 +5305,6 @@
                 <w:sz w:val="24"/>
                 <w:szCs w:val="24"/>
               </w:rPr>
-              <w:lastRenderedPageBreak/>
               <w:t>Registered User</w:t>
             </w:r>
             <w:r>
@@ -5819,6 +5414,7 @@
                 <w:sz w:val="24"/>
                 <w:szCs w:val="24"/>
               </w:rPr>
+              <w:lastRenderedPageBreak/>
               <w:t>Main Views (</w:t>
             </w:r>
             <w:r>
@@ -6458,149 +6054,6 @@
       </w:tr>
       <w:tr>
         <w:trPr>
-          <w:trHeight w:val="217"/>
-        </w:trPr>
-        <w:tc>
-          <w:tcPr>
-            <w:tcW w:w="2378" w:type="dxa"/>
-            <w:shd w:val="clear" w:color="auto" w:fill="DBE9E6"/>
-            <w:vAlign w:val="center"/>
-          </w:tcPr>
-          <w:p>
-            <w:pPr>
-              <w:numPr>
-                <w:ilvl w:val="1"/>
-                <w:numId w:val="1"/>
-              </w:numPr>
-              <w:pBdr>
-                <w:top w:val="nil"/>
-                <w:left w:val="nil"/>
-                <w:bottom w:val="nil"/>
-                <w:right w:val="nil"/>
-                <w:between w:val="nil"/>
-              </w:pBdr>
-              <w:ind w:left="448" w:hanging="448"/>
-              <w:rPr>
-                <w:rFonts w:asciiTheme="majorHAnsi" w:eastAsia="Arial" w:hAnsiTheme="majorHAnsi" w:cstheme="majorHAnsi"/>
-                <w:b/>
-              </w:rPr>
-            </w:pPr>
-            <w:r>
-              <w:rPr>
-                <w:rFonts w:asciiTheme="majorHAnsi" w:eastAsia="Arial" w:hAnsiTheme="majorHAnsi" w:cstheme="majorHAnsi"/>
-                <w:b/>
-              </w:rPr>
-              <w:t>Sale</w:t>
-            </w:r>
-          </w:p>
-        </w:tc>
-        <w:tc>
-          <w:tcPr>
-            <w:tcW w:w="4820" w:type="dxa"/>
-            <w:vAlign w:val="center"/>
-          </w:tcPr>
-          <w:p>
-            <w:pPr>
-              <w:pBdr>
-                <w:top w:val="nil"/>
-                <w:left w:val="nil"/>
-                <w:bottom w:val="nil"/>
-                <w:right w:val="nil"/>
-                <w:between w:val="nil"/>
-              </w:pBdr>
-              <w:rPr>
-                <w:rFonts w:asciiTheme="minorHAnsi" w:eastAsia="Arial" w:hAnsiTheme="minorHAnsi" w:cs="Arial"/>
-                <w:sz w:val="24"/>
-                <w:szCs w:val="24"/>
-              </w:rPr>
-            </w:pPr>
-            <w:r>
-              <w:rPr>
-                <w:rFonts w:asciiTheme="minorHAnsi" w:eastAsia="Arial" w:hAnsiTheme="minorHAnsi" w:cs="Arial"/>
-                <w:sz w:val="24"/>
-                <w:szCs w:val="24"/>
-              </w:rPr>
-              <w:t>A selection of items</w:t>
-            </w:r>
-            <w:r>
-              <w:rPr>
-                <w:rFonts w:asciiTheme="minorHAnsi" w:eastAsia="Arial" w:hAnsiTheme="minorHAnsi" w:cs="Arial"/>
-                <w:sz w:val="24"/>
-                <w:szCs w:val="24"/>
-              </w:rPr>
-              <w:t>, which are currently on sale, is displayed</w:t>
-            </w:r>
-            <w:r>
-              <w:rPr>
-                <w:rFonts w:asciiTheme="minorHAnsi" w:eastAsia="Arial" w:hAnsiTheme="minorHAnsi" w:cs="Arial"/>
-                <w:sz w:val="24"/>
-                <w:szCs w:val="24"/>
-              </w:rPr>
-              <w:t xml:space="preserve"> there</w:t>
-            </w:r>
-            <w:r>
-              <w:rPr>
-                <w:rFonts w:asciiTheme="minorHAnsi" w:eastAsia="Arial" w:hAnsiTheme="minorHAnsi" w:cs="Arial"/>
-                <w:sz w:val="24"/>
-                <w:szCs w:val="24"/>
-              </w:rPr>
-              <w:t>.</w:t>
-            </w:r>
-          </w:p>
-        </w:tc>
-        <w:tc>
-          <w:tcPr>
-            <w:tcW w:w="2311" w:type="dxa"/>
-          </w:tcPr>
-          <w:p>
-            <w:pPr>
-              <w:keepNext/>
-              <w:widowControl w:val="0"/>
-              <w:pBdr>
-                <w:top w:val="nil"/>
-                <w:left w:val="nil"/>
-                <w:bottom w:val="nil"/>
-                <w:right w:val="nil"/>
-                <w:between w:val="nil"/>
-              </w:pBdr>
-              <w:rPr>
-                <w:rFonts w:asciiTheme="minorHAnsi" w:eastAsia="Arial" w:hAnsiTheme="minorHAnsi" w:cs="Arial"/>
-                <w:i/>
-                <w:iCs/>
-                <w:color w:val="8064A2" w:themeColor="accent4"/>
-                <w:sz w:val="24"/>
-                <w:szCs w:val="24"/>
-              </w:rPr>
-            </w:pPr>
-            <w:r>
-              <w:rPr>
-                <w:rFonts w:asciiTheme="minorHAnsi" w:eastAsia="Arial" w:hAnsiTheme="minorHAnsi" w:cs="Arial"/>
-                <w:i/>
-                <w:iCs/>
-                <w:color w:val="8064A2" w:themeColor="accent4"/>
-                <w:sz w:val="24"/>
-                <w:szCs w:val="24"/>
-              </w:rPr>
-              <w:t>/</w:t>
-            </w:r>
-            <w:proofErr w:type="gramStart"/>
-            <w:r>
-              <w:rPr>
-                <w:rFonts w:asciiTheme="minorHAnsi" w:eastAsia="Arial" w:hAnsiTheme="minorHAnsi" w:cs="Arial"/>
-                <w:i/>
-                <w:iCs/>
-                <w:color w:val="8064A2" w:themeColor="accent4"/>
-                <w:sz w:val="24"/>
-                <w:szCs w:val="24"/>
-              </w:rPr>
-              <w:t>sale</w:t>
-            </w:r>
-            <w:proofErr w:type="gramEnd"/>
-          </w:p>
-        </w:tc>
-      </w:tr>
-      <w:tr>
-        <w:trPr>
           <w:trHeight w:val="478"/>
         </w:trPr>
         <w:tc>
@@ -7540,609 +6993,6 @@
                 <w:szCs w:val="24"/>
               </w:rPr>
               <w:t>cart</w:t>
-            </w:r>
-            <w:proofErr w:type="gramEnd"/>
-          </w:p>
-        </w:tc>
-      </w:tr>
-      <w:tr>
-        <w:trPr>
-          <w:trHeight w:val="485"/>
-        </w:trPr>
-        <w:tc>
-          <w:tcPr>
-            <w:tcW w:w="2378" w:type="dxa"/>
-            <w:shd w:val="clear" w:color="auto" w:fill="DBE9E6"/>
-            <w:vAlign w:val="center"/>
-          </w:tcPr>
-          <w:p>
-            <w:pPr>
-              <w:numPr>
-                <w:ilvl w:val="1"/>
-                <w:numId w:val="1"/>
-              </w:numPr>
-              <w:pBdr>
-                <w:top w:val="nil"/>
-                <w:left w:val="nil"/>
-                <w:bottom w:val="nil"/>
-                <w:right w:val="nil"/>
-                <w:between w:val="nil"/>
-              </w:pBdr>
-              <w:ind w:left="431" w:hanging="431"/>
-              <w:rPr>
-                <w:rFonts w:asciiTheme="majorHAnsi" w:eastAsia="Arial" w:hAnsiTheme="majorHAnsi" w:cstheme="majorHAnsi"/>
-                <w:b/>
-              </w:rPr>
-            </w:pPr>
-            <w:r>
-              <w:rPr>
-                <w:rFonts w:asciiTheme="majorHAnsi" w:eastAsia="Arial" w:hAnsiTheme="majorHAnsi" w:cstheme="majorHAnsi"/>
-                <w:b/>
-              </w:rPr>
-              <w:t>Order History</w:t>
-            </w:r>
-          </w:p>
-        </w:tc>
-        <w:tc>
-          <w:tcPr>
-            <w:tcW w:w="4820" w:type="dxa"/>
-            <w:vAlign w:val="center"/>
-          </w:tcPr>
-          <w:p>
-            <w:pPr>
-              <w:pBdr>
-                <w:top w:val="nil"/>
-                <w:left w:val="nil"/>
-                <w:bottom w:val="nil"/>
-                <w:right w:val="nil"/>
-                <w:between w:val="nil"/>
-              </w:pBdr>
-              <w:rPr>
-                <w:rFonts w:asciiTheme="minorHAnsi" w:eastAsia="Arial" w:hAnsiTheme="minorHAnsi" w:cs="Arial"/>
-                <w:sz w:val="24"/>
-                <w:szCs w:val="24"/>
-              </w:rPr>
-            </w:pPr>
-            <w:r>
-              <w:rPr>
-                <w:rFonts w:asciiTheme="minorHAnsi" w:eastAsia="Arial" w:hAnsiTheme="minorHAnsi" w:cs="Arial"/>
-                <w:sz w:val="24"/>
-                <w:szCs w:val="24"/>
-              </w:rPr>
-              <w:t>Show</w:t>
-            </w:r>
-            <w:r>
-              <w:rPr>
-                <w:rFonts w:asciiTheme="minorHAnsi" w:eastAsia="Arial" w:hAnsiTheme="minorHAnsi" w:cs="Arial"/>
-                <w:sz w:val="24"/>
-                <w:szCs w:val="24"/>
-              </w:rPr>
-              <w:t>s</w:t>
-            </w:r>
-            <w:r>
-              <w:rPr>
-                <w:rFonts w:asciiTheme="minorHAnsi" w:eastAsia="Arial" w:hAnsiTheme="minorHAnsi" w:cs="Arial"/>
-                <w:sz w:val="24"/>
-                <w:szCs w:val="24"/>
-              </w:rPr>
-              <w:t xml:space="preserve"> inf</w:t>
-            </w:r>
-            <w:r>
-              <w:rPr>
-                <w:rFonts w:asciiTheme="minorHAnsi" w:eastAsia="Arial" w:hAnsiTheme="minorHAnsi" w:cs="Arial"/>
-                <w:sz w:val="24"/>
-                <w:szCs w:val="24"/>
-              </w:rPr>
-              <w:t xml:space="preserve">ormation about order history of the </w:t>
-            </w:r>
-            <w:r>
-              <w:rPr>
-                <w:rFonts w:asciiTheme="minorHAnsi" w:eastAsia="Arial" w:hAnsiTheme="minorHAnsi" w:cs="Arial"/>
-                <w:i/>
-                <w:color w:val="7030A0"/>
-                <w:sz w:val="24"/>
-                <w:szCs w:val="24"/>
-              </w:rPr>
-              <w:t>User</w:t>
-            </w:r>
-            <w:r>
-              <w:rPr>
-                <w:rFonts w:asciiTheme="minorHAnsi" w:eastAsia="Arial" w:hAnsiTheme="minorHAnsi" w:cs="Arial"/>
-                <w:sz w:val="24"/>
-                <w:szCs w:val="24"/>
-              </w:rPr>
-              <w:t>.</w:t>
-            </w:r>
-          </w:p>
-        </w:tc>
-        <w:tc>
-          <w:tcPr>
-            <w:tcW w:w="2311" w:type="dxa"/>
-          </w:tcPr>
-          <w:p>
-            <w:pPr>
-              <w:keepNext/>
-              <w:widowControl w:val="0"/>
-              <w:pBdr>
-                <w:top w:val="nil"/>
-                <w:left w:val="nil"/>
-                <w:bottom w:val="nil"/>
-                <w:right w:val="nil"/>
-                <w:between w:val="nil"/>
-              </w:pBdr>
-              <w:rPr>
-                <w:rFonts w:asciiTheme="minorHAnsi" w:eastAsia="Arial" w:hAnsiTheme="minorHAnsi" w:cs="Arial"/>
-                <w:i/>
-                <w:iCs/>
-                <w:color w:val="8064A2" w:themeColor="accent4"/>
-                <w:sz w:val="24"/>
-                <w:szCs w:val="24"/>
-              </w:rPr>
-            </w:pPr>
-            <w:r>
-              <w:rPr>
-                <w:rFonts w:asciiTheme="minorHAnsi" w:eastAsia="Arial" w:hAnsiTheme="minorHAnsi" w:cs="Arial"/>
-                <w:i/>
-                <w:iCs/>
-                <w:color w:val="8064A2" w:themeColor="accent4"/>
-                <w:sz w:val="24"/>
-                <w:szCs w:val="24"/>
-              </w:rPr>
-              <w:t>/</w:t>
-            </w:r>
-            <w:proofErr w:type="gramStart"/>
-            <w:r>
-              <w:rPr>
-                <w:rFonts w:asciiTheme="minorHAnsi" w:eastAsia="Arial" w:hAnsiTheme="minorHAnsi" w:cs="Arial"/>
-                <w:i/>
-                <w:iCs/>
-                <w:color w:val="8064A2" w:themeColor="accent4"/>
-                <w:sz w:val="24"/>
-                <w:szCs w:val="24"/>
-              </w:rPr>
-              <w:t>orders</w:t>
-            </w:r>
-            <w:proofErr w:type="gramEnd"/>
-          </w:p>
-        </w:tc>
-      </w:tr>
-      <w:tr>
-        <w:trPr>
-          <w:trHeight w:val="485"/>
-        </w:trPr>
-        <w:tc>
-          <w:tcPr>
-            <w:tcW w:w="2378" w:type="dxa"/>
-            <w:shd w:val="clear" w:color="auto" w:fill="DBE9E6"/>
-            <w:vAlign w:val="center"/>
-          </w:tcPr>
-          <w:p>
-            <w:pPr>
-              <w:numPr>
-                <w:ilvl w:val="1"/>
-                <w:numId w:val="1"/>
-              </w:numPr>
-              <w:pBdr>
-                <w:top w:val="nil"/>
-                <w:left w:val="nil"/>
-                <w:bottom w:val="nil"/>
-                <w:right w:val="nil"/>
-                <w:between w:val="nil"/>
-              </w:pBdr>
-              <w:ind w:left="567" w:hanging="567"/>
-              <w:rPr>
-                <w:rFonts w:asciiTheme="majorHAnsi" w:eastAsia="Arial" w:hAnsiTheme="majorHAnsi" w:cstheme="majorHAnsi"/>
-                <w:b/>
-                <w:bCs/>
-              </w:rPr>
-            </w:pPr>
-            <w:r>
-              <w:rPr>
-                <w:rFonts w:asciiTheme="majorHAnsi" w:eastAsia="Arial" w:hAnsiTheme="majorHAnsi" w:cstheme="majorHAnsi"/>
-                <w:b/>
-                <w:bCs/>
-              </w:rPr>
-              <w:t>Shipping</w:t>
-            </w:r>
-          </w:p>
-          <w:p>
-            <w:pPr>
-              <w:pBdr>
-                <w:top w:val="nil"/>
-                <w:left w:val="nil"/>
-                <w:bottom w:val="nil"/>
-                <w:right w:val="nil"/>
-                <w:between w:val="nil"/>
-              </w:pBdr>
-              <w:ind w:left="567"/>
-              <w:rPr>
-                <w:rFonts w:asciiTheme="majorHAnsi" w:eastAsia="Arial" w:hAnsiTheme="majorHAnsi" w:cstheme="majorHAnsi"/>
-                <w:b/>
-                <w:bCs/>
-              </w:rPr>
-            </w:pPr>
-            <w:r>
-              <w:rPr>
-                <w:rFonts w:asciiTheme="majorHAnsi" w:eastAsia="Arial" w:hAnsiTheme="majorHAnsi" w:cstheme="majorHAnsi"/>
-                <w:b/>
-                <w:bCs/>
-              </w:rPr>
-              <w:t>tracker</w:t>
-            </w:r>
-          </w:p>
-        </w:tc>
-        <w:tc>
-          <w:tcPr>
-            <w:tcW w:w="4820" w:type="dxa"/>
-            <w:vAlign w:val="center"/>
-          </w:tcPr>
-          <w:p>
-            <w:pPr>
-              <w:pBdr>
-                <w:top w:val="nil"/>
-                <w:left w:val="nil"/>
-                <w:bottom w:val="nil"/>
-                <w:right w:val="nil"/>
-                <w:between w:val="nil"/>
-              </w:pBdr>
-              <w:rPr>
-                <w:rFonts w:asciiTheme="minorHAnsi" w:eastAsia="Arial" w:hAnsiTheme="minorHAnsi" w:cs="Arial"/>
-                <w:sz w:val="24"/>
-                <w:szCs w:val="24"/>
-              </w:rPr>
-            </w:pPr>
-            <w:r>
-              <w:rPr>
-                <w:rFonts w:asciiTheme="minorHAnsi" w:eastAsia="Arial" w:hAnsiTheme="minorHAnsi" w:cs="Arial"/>
-                <w:sz w:val="24"/>
-                <w:szCs w:val="24"/>
-              </w:rPr>
-              <w:t>Shows information about shipping status</w:t>
-            </w:r>
-            <w:r>
-              <w:rPr>
-                <w:rFonts w:asciiTheme="minorHAnsi" w:eastAsia="Arial" w:hAnsiTheme="minorHAnsi" w:cs="Arial"/>
-                <w:sz w:val="24"/>
-                <w:szCs w:val="24"/>
-              </w:rPr>
-              <w:t>.</w:t>
-            </w:r>
-          </w:p>
-        </w:tc>
-        <w:tc>
-          <w:tcPr>
-            <w:tcW w:w="2311" w:type="dxa"/>
-          </w:tcPr>
-          <w:p>
-            <w:pPr>
-              <w:keepNext/>
-              <w:widowControl w:val="0"/>
-              <w:pBdr>
-                <w:top w:val="nil"/>
-                <w:left w:val="nil"/>
-                <w:bottom w:val="nil"/>
-                <w:right w:val="nil"/>
-                <w:between w:val="nil"/>
-              </w:pBdr>
-              <w:rPr>
-                <w:rFonts w:asciiTheme="minorHAnsi" w:eastAsia="Arial" w:hAnsiTheme="minorHAnsi" w:cs="Arial"/>
-                <w:i/>
-                <w:iCs/>
-                <w:color w:val="8064A2" w:themeColor="accent4"/>
-                <w:sz w:val="24"/>
-                <w:szCs w:val="24"/>
-              </w:rPr>
-            </w:pPr>
-            <w:r>
-              <w:rPr>
-                <w:rFonts w:asciiTheme="minorHAnsi" w:eastAsia="Arial" w:hAnsiTheme="minorHAnsi" w:cs="Arial"/>
-                <w:i/>
-                <w:iCs/>
-                <w:color w:val="8064A2" w:themeColor="accent4"/>
-                <w:sz w:val="24"/>
-                <w:szCs w:val="24"/>
-              </w:rPr>
-              <w:t>/tracking</w:t>
-            </w:r>
-            <w:proofErr w:type="gramStart"/>
-            <w:r>
-              <w:rPr>
-                <w:rFonts w:asciiTheme="minorHAnsi" w:eastAsia="Arial" w:hAnsiTheme="minorHAnsi" w:cs="Arial"/>
-                <w:i/>
-                <w:iCs/>
-                <w:color w:val="8064A2" w:themeColor="accent4"/>
-                <w:sz w:val="24"/>
-                <w:szCs w:val="24"/>
-              </w:rPr>
-              <w:t>/:</w:t>
-            </w:r>
-            <w:proofErr w:type="spellStart"/>
-            <w:r>
-              <w:rPr>
-                <w:rFonts w:asciiTheme="minorHAnsi" w:eastAsia="Arial" w:hAnsiTheme="minorHAnsi" w:cs="Arial"/>
-                <w:i/>
-                <w:iCs/>
-                <w:color w:val="8064A2" w:themeColor="accent4"/>
-                <w:sz w:val="24"/>
-                <w:szCs w:val="24"/>
-              </w:rPr>
-              <w:t>orderId</w:t>
-            </w:r>
-            <w:proofErr w:type="spellEnd"/>
-            <w:proofErr w:type="gramEnd"/>
-          </w:p>
-        </w:tc>
-      </w:tr>
-      <w:tr>
-        <w:trPr>
-          <w:trHeight w:val="485"/>
-        </w:trPr>
-        <w:tc>
-          <w:tcPr>
-            <w:tcW w:w="2378" w:type="dxa"/>
-            <w:shd w:val="clear" w:color="auto" w:fill="DBE9E6"/>
-            <w:vAlign w:val="center"/>
-          </w:tcPr>
-          <w:p>
-            <w:pPr>
-              <w:numPr>
-                <w:ilvl w:val="1"/>
-                <w:numId w:val="1"/>
-              </w:numPr>
-              <w:pBdr>
-                <w:top w:val="nil"/>
-                <w:left w:val="nil"/>
-                <w:bottom w:val="nil"/>
-                <w:right w:val="nil"/>
-                <w:between w:val="nil"/>
-              </w:pBdr>
-              <w:ind w:left="567" w:hanging="567"/>
-              <w:rPr>
-                <w:rFonts w:asciiTheme="majorHAnsi" w:eastAsia="Arial" w:hAnsiTheme="majorHAnsi" w:cstheme="majorHAnsi"/>
-                <w:b/>
-              </w:rPr>
-            </w:pPr>
-            <w:r>
-              <w:rPr>
-                <w:rFonts w:asciiTheme="majorHAnsi" w:eastAsia="Arial" w:hAnsiTheme="majorHAnsi" w:cstheme="majorHAnsi"/>
-                <w:b/>
-              </w:rPr>
-              <w:t>Blog Page</w:t>
-            </w:r>
-          </w:p>
-        </w:tc>
-        <w:tc>
-          <w:tcPr>
-            <w:tcW w:w="4820" w:type="dxa"/>
-            <w:vAlign w:val="center"/>
-          </w:tcPr>
-          <w:p>
-            <w:pPr>
-              <w:pBdr>
-                <w:top w:val="nil"/>
-                <w:left w:val="nil"/>
-                <w:bottom w:val="nil"/>
-                <w:right w:val="nil"/>
-                <w:between w:val="nil"/>
-              </w:pBdr>
-              <w:rPr>
-                <w:rFonts w:asciiTheme="minorHAnsi" w:eastAsia="Arial" w:hAnsiTheme="minorHAnsi" w:cs="Arial"/>
-                <w:sz w:val="24"/>
-                <w:szCs w:val="24"/>
-              </w:rPr>
-            </w:pPr>
-            <w:r>
-              <w:rPr>
-                <w:rFonts w:asciiTheme="minorHAnsi" w:eastAsia="Arial" w:hAnsiTheme="minorHAnsi" w:cs="Arial"/>
-                <w:sz w:val="24"/>
-                <w:szCs w:val="24"/>
-              </w:rPr>
-              <w:t>Presents</w:t>
-            </w:r>
-            <w:r>
-              <w:rPr>
-                <w:rFonts w:asciiTheme="minorHAnsi" w:eastAsia="Arial" w:hAnsiTheme="minorHAnsi" w:cs="Arial"/>
-                <w:sz w:val="24"/>
-                <w:szCs w:val="24"/>
-              </w:rPr>
-              <w:t xml:space="preserve"> a</w:t>
-            </w:r>
-            <w:r>
-              <w:rPr>
-                <w:rFonts w:asciiTheme="minorHAnsi" w:eastAsia="Arial" w:hAnsiTheme="minorHAnsi" w:cs="Arial"/>
-                <w:sz w:val="24"/>
-                <w:szCs w:val="24"/>
-              </w:rPr>
-              <w:t xml:space="preserve"> short </w:t>
-            </w:r>
-            <w:r>
-              <w:rPr>
-                <w:rFonts w:asciiTheme="minorHAnsi" w:eastAsia="Arial" w:hAnsiTheme="minorHAnsi" w:cs="Arial"/>
-                <w:sz w:val="24"/>
-                <w:szCs w:val="24"/>
-                <w:lang w:val="en-US"/>
-              </w:rPr>
-              <w:t>description</w:t>
-            </w:r>
-            <w:r>
-              <w:rPr>
-                <w:rFonts w:asciiTheme="minorHAnsi" w:eastAsia="Arial" w:hAnsiTheme="minorHAnsi" w:cs="Arial"/>
-                <w:sz w:val="24"/>
-                <w:szCs w:val="24"/>
-              </w:rPr>
-              <w:t xml:space="preserve"> </w:t>
-            </w:r>
-            <w:r>
-              <w:rPr>
-                <w:rFonts w:asciiTheme="minorHAnsi" w:eastAsia="Arial" w:hAnsiTheme="minorHAnsi" w:cs="Arial"/>
-                <w:sz w:val="24"/>
-                <w:szCs w:val="24"/>
-              </w:rPr>
-              <w:t xml:space="preserve">of </w:t>
-            </w:r>
-            <w:r>
-              <w:rPr>
-                <w:rFonts w:asciiTheme="minorHAnsi" w:eastAsia="Arial" w:hAnsiTheme="minorHAnsi" w:cs="Arial"/>
-                <w:sz w:val="24"/>
-                <w:szCs w:val="24"/>
-              </w:rPr>
-              <w:t xml:space="preserve">the </w:t>
-            </w:r>
-            <w:r>
-              <w:rPr>
-                <w:rFonts w:asciiTheme="minorHAnsi" w:eastAsia="Arial" w:hAnsiTheme="minorHAnsi" w:cs="Arial"/>
-                <w:i/>
-                <w:color w:val="7030A0"/>
-                <w:sz w:val="24"/>
-                <w:szCs w:val="24"/>
-              </w:rPr>
-              <w:t>User</w:t>
-            </w:r>
-            <w:r>
-              <w:rPr>
-                <w:rFonts w:asciiTheme="minorHAnsi" w:eastAsia="Arial" w:hAnsiTheme="minorHAnsi" w:cs="Arial"/>
-                <w:sz w:val="24"/>
-                <w:szCs w:val="24"/>
-              </w:rPr>
-              <w:t xml:space="preserve"> </w:t>
-            </w:r>
-            <w:r>
-              <w:rPr>
-                <w:rFonts w:asciiTheme="minorHAnsi" w:eastAsia="Arial" w:hAnsiTheme="minorHAnsi" w:cs="Arial"/>
-                <w:sz w:val="24"/>
-                <w:szCs w:val="24"/>
-              </w:rPr>
-              <w:t>(</w:t>
-            </w:r>
-            <w:r>
-              <w:rPr>
-                <w:rFonts w:asciiTheme="minorHAnsi" w:eastAsia="Arial" w:hAnsiTheme="minorHAnsi" w:cs="Arial"/>
-                <w:sz w:val="24"/>
-                <w:szCs w:val="24"/>
-              </w:rPr>
-              <w:t>crafter</w:t>
-            </w:r>
-            <w:r>
-              <w:rPr>
-                <w:rFonts w:asciiTheme="minorHAnsi" w:eastAsia="Arial" w:hAnsiTheme="minorHAnsi" w:cs="Arial"/>
-                <w:sz w:val="24"/>
-                <w:szCs w:val="24"/>
-              </w:rPr>
-              <w:t>)</w:t>
-            </w:r>
-            <w:r>
-              <w:rPr>
-                <w:rFonts w:asciiTheme="minorHAnsi" w:eastAsia="Arial" w:hAnsiTheme="minorHAnsi" w:cs="Arial"/>
-                <w:sz w:val="24"/>
-                <w:szCs w:val="24"/>
-              </w:rPr>
-              <w:t xml:space="preserve"> and d</w:t>
-            </w:r>
-            <w:r>
-              <w:rPr>
-                <w:rFonts w:asciiTheme="minorHAnsi" w:eastAsia="Arial" w:hAnsiTheme="minorHAnsi" w:cs="Arial"/>
-                <w:sz w:val="24"/>
-                <w:szCs w:val="24"/>
-              </w:rPr>
-              <w:t xml:space="preserve">ifferent articles about </w:t>
-            </w:r>
-            <w:r>
-              <w:rPr>
-                <w:rFonts w:asciiTheme="minorHAnsi" w:eastAsia="Arial" w:hAnsiTheme="minorHAnsi" w:cs="Arial"/>
-                <w:sz w:val="24"/>
-                <w:szCs w:val="24"/>
-              </w:rPr>
-              <w:t>the process of making his/her creations</w:t>
-            </w:r>
-            <w:r>
-              <w:rPr>
-                <w:rFonts w:asciiTheme="minorHAnsi" w:eastAsia="Arial" w:hAnsiTheme="minorHAnsi" w:cs="Arial"/>
-                <w:sz w:val="24"/>
-                <w:szCs w:val="24"/>
-              </w:rPr>
-              <w:t xml:space="preserve">, </w:t>
-            </w:r>
-            <w:r>
-              <w:rPr>
-                <w:rFonts w:asciiTheme="minorHAnsi" w:eastAsia="Arial" w:hAnsiTheme="minorHAnsi" w:cs="Arial"/>
-                <w:sz w:val="24"/>
-                <w:szCs w:val="24"/>
-              </w:rPr>
-              <w:t xml:space="preserve">the </w:t>
-            </w:r>
-            <w:r>
-              <w:rPr>
-                <w:rFonts w:asciiTheme="minorHAnsi" w:eastAsia="Arial" w:hAnsiTheme="minorHAnsi" w:cs="Arial"/>
-                <w:sz w:val="24"/>
-                <w:szCs w:val="24"/>
-                <w:lang w:val="en-US"/>
-              </w:rPr>
-              <w:t>enjoyment</w:t>
-            </w:r>
-            <w:r>
-              <w:rPr>
-                <w:rFonts w:asciiTheme="minorHAnsi" w:eastAsia="Arial" w:hAnsiTheme="minorHAnsi" w:cs="Arial"/>
-                <w:sz w:val="24"/>
-                <w:szCs w:val="24"/>
-              </w:rPr>
-              <w:t xml:space="preserve"> of </w:t>
-            </w:r>
-            <w:r>
-              <w:rPr>
-                <w:rFonts w:asciiTheme="minorHAnsi" w:eastAsia="Arial" w:hAnsiTheme="minorHAnsi" w:cs="Arial"/>
-                <w:sz w:val="24"/>
-                <w:szCs w:val="24"/>
-              </w:rPr>
-              <w:t xml:space="preserve">crafting, etc. </w:t>
-            </w:r>
-          </w:p>
-        </w:tc>
-        <w:tc>
-          <w:tcPr>
-            <w:tcW w:w="2311" w:type="dxa"/>
-          </w:tcPr>
-          <w:p>
-            <w:pPr>
-              <w:keepNext/>
-              <w:widowControl w:val="0"/>
-              <w:pBdr>
-                <w:top w:val="nil"/>
-                <w:left w:val="nil"/>
-                <w:bottom w:val="nil"/>
-                <w:right w:val="nil"/>
-                <w:between w:val="nil"/>
-              </w:pBdr>
-              <w:rPr>
-                <w:rFonts w:asciiTheme="minorHAnsi" w:eastAsia="Arial" w:hAnsiTheme="minorHAnsi" w:cs="Arial"/>
-                <w:i/>
-                <w:iCs/>
-                <w:color w:val="8064A2" w:themeColor="accent4"/>
-                <w:sz w:val="24"/>
-                <w:szCs w:val="24"/>
-              </w:rPr>
-            </w:pPr>
-            <w:r>
-              <w:rPr>
-                <w:rFonts w:asciiTheme="minorHAnsi" w:eastAsia="Arial" w:hAnsiTheme="minorHAnsi" w:cs="Arial"/>
-                <w:i/>
-                <w:iCs/>
-                <w:color w:val="8064A2" w:themeColor="accent4"/>
-                <w:sz w:val="24"/>
-                <w:szCs w:val="24"/>
-              </w:rPr>
-              <w:t>/</w:t>
-            </w:r>
-            <w:proofErr w:type="gramStart"/>
-            <w:r>
-              <w:rPr>
-                <w:rFonts w:asciiTheme="minorHAnsi" w:eastAsia="Arial" w:hAnsiTheme="minorHAnsi" w:cs="Arial"/>
-                <w:i/>
-                <w:iCs/>
-                <w:color w:val="8064A2" w:themeColor="accent4"/>
-                <w:sz w:val="24"/>
-                <w:szCs w:val="24"/>
-              </w:rPr>
-              <w:t>blog</w:t>
             </w:r>
             <w:proofErr w:type="gramEnd"/>
           </w:p>
@@ -8223,7 +7073,6 @@
                 <w:sz w:val="24"/>
                 <w:szCs w:val="24"/>
               </w:rPr>
-              <w:lastRenderedPageBreak/>
               <w:t>API Resources (Node.js Back</w:t>
             </w:r>
             <w:r>
@@ -9268,6 +8117,7 @@
                 <w:rFonts w:asciiTheme="majorHAnsi" w:eastAsia="Arial" w:hAnsiTheme="majorHAnsi" w:cstheme="majorHAnsi"/>
                 <w:b/>
               </w:rPr>
+              <w:lastRenderedPageBreak/>
               <w:t>Orders</w:t>
             </w:r>
           </w:p>
@@ -10459,235 +9309,6 @@
                 <w:szCs w:val="24"/>
               </w:rPr>
               <w:t>}/invoice</w:t>
-            </w:r>
-          </w:p>
-        </w:tc>
-      </w:tr>
-      <w:tr>
-        <w:trPr>
-          <w:trHeight w:val="425"/>
-        </w:trPr>
-        <w:tc>
-          <w:tcPr>
-            <w:tcW w:w="2378" w:type="dxa"/>
-            <w:shd w:val="clear" w:color="auto" w:fill="DBE9E6"/>
-            <w:vAlign w:val="center"/>
-          </w:tcPr>
-          <w:p>
-            <w:pPr>
-              <w:numPr>
-                <w:ilvl w:val="1"/>
-                <w:numId w:val="1"/>
-              </w:numPr>
-              <w:pBdr>
-                <w:top w:val="nil"/>
-                <w:left w:val="nil"/>
-                <w:bottom w:val="nil"/>
-                <w:right w:val="nil"/>
-                <w:between w:val="nil"/>
-              </w:pBdr>
-              <w:spacing w:after="0" w:line="240" w:lineRule="auto"/>
-              <w:ind w:left="567" w:hanging="567"/>
-              <w:rPr>
-                <w:rFonts w:asciiTheme="majorHAnsi" w:eastAsia="Arial" w:hAnsiTheme="majorHAnsi" w:cstheme="majorHAnsi"/>
-                <w:b/>
-              </w:rPr>
-            </w:pPr>
-            <w:r>
-              <w:rPr>
-                <w:rFonts w:asciiTheme="majorHAnsi" w:eastAsia="Arial" w:hAnsiTheme="majorHAnsi" w:cstheme="majorHAnsi"/>
-                <w:b/>
-              </w:rPr>
-              <w:t>Blogpost</w:t>
-            </w:r>
-          </w:p>
-        </w:tc>
-        <w:tc>
-          <w:tcPr>
-            <w:tcW w:w="4820" w:type="dxa"/>
-            <w:vAlign w:val="center"/>
-          </w:tcPr>
-          <w:p>
-            <w:pPr>
-              <w:pBdr>
-                <w:top w:val="nil"/>
-                <w:left w:val="nil"/>
-                <w:bottom w:val="nil"/>
-                <w:right w:val="nil"/>
-                <w:between w:val="nil"/>
-              </w:pBdr>
-              <w:spacing w:after="0" w:line="240" w:lineRule="auto"/>
-              <w:rPr>
-                <w:rFonts w:asciiTheme="minorHAnsi" w:eastAsia="Arial" w:hAnsiTheme="minorHAnsi" w:cs="Arial"/>
-                <w:sz w:val="24"/>
-                <w:szCs w:val="24"/>
-              </w:rPr>
-            </w:pPr>
-            <w:r>
-              <w:rPr>
-                <w:rFonts w:asciiTheme="minorHAnsi" w:eastAsia="Arial" w:hAnsiTheme="minorHAnsi" w:cs="Arial"/>
-                <w:sz w:val="24"/>
-                <w:szCs w:val="24"/>
-              </w:rPr>
-              <w:t xml:space="preserve">GET, PUT, DELETE </w:t>
-            </w:r>
-            <w:r>
-              <w:rPr>
-                <w:rFonts w:asciiTheme="minorHAnsi" w:eastAsia="Arial" w:hAnsiTheme="minorHAnsi" w:cs="Arial"/>
-                <w:i/>
-                <w:iCs/>
-                <w:color w:val="8064A2" w:themeColor="accent4"/>
-                <w:sz w:val="24"/>
-                <w:szCs w:val="24"/>
-              </w:rPr>
-              <w:t>B</w:t>
-            </w:r>
-            <w:r>
-              <w:rPr>
-                <w:rFonts w:asciiTheme="minorHAnsi" w:eastAsia="Arial" w:hAnsiTheme="minorHAnsi" w:cs="Arial"/>
-                <w:i/>
-                <w:iCs/>
-                <w:color w:val="8064A2" w:themeColor="accent4"/>
-                <w:sz w:val="24"/>
-                <w:szCs w:val="24"/>
-              </w:rPr>
-              <w:t xml:space="preserve">log </w:t>
-            </w:r>
-            <w:r>
-              <w:rPr>
-                <w:rFonts w:asciiTheme="minorHAnsi" w:eastAsia="Arial" w:hAnsiTheme="minorHAnsi" w:cs="Arial"/>
-                <w:i/>
-                <w:iCs/>
-                <w:color w:val="8064A2" w:themeColor="accent4"/>
-                <w:sz w:val="24"/>
-                <w:szCs w:val="24"/>
-              </w:rPr>
-              <w:t>A</w:t>
-            </w:r>
-            <w:r>
-              <w:rPr>
-                <w:rFonts w:asciiTheme="minorHAnsi" w:eastAsia="Arial" w:hAnsiTheme="minorHAnsi" w:cs="Arial"/>
-                <w:i/>
-                <w:iCs/>
-                <w:color w:val="8064A2" w:themeColor="accent4"/>
-                <w:sz w:val="24"/>
-                <w:szCs w:val="24"/>
-              </w:rPr>
-              <w:t>rticles</w:t>
-            </w:r>
-            <w:r>
-              <w:rPr>
-                <w:rFonts w:asciiTheme="minorHAnsi" w:eastAsia="Arial" w:hAnsiTheme="minorHAnsi" w:cs="Arial"/>
-                <w:sz w:val="24"/>
-                <w:szCs w:val="24"/>
-              </w:rPr>
-              <w:t xml:space="preserve"> about </w:t>
-            </w:r>
-            <w:r>
-              <w:rPr>
-                <w:rFonts w:asciiTheme="minorHAnsi" w:eastAsia="Arial" w:hAnsiTheme="minorHAnsi" w:cs="Arial"/>
-                <w:i/>
-                <w:color w:val="5F497A" w:themeColor="accent4" w:themeShade="BF"/>
-                <w:sz w:val="24"/>
-                <w:szCs w:val="24"/>
-              </w:rPr>
-              <w:t>Items</w:t>
-            </w:r>
-            <w:r>
-              <w:rPr>
-                <w:rFonts w:asciiTheme="minorHAnsi" w:eastAsia="Arial" w:hAnsiTheme="minorHAnsi" w:cs="Arial"/>
-                <w:i/>
-                <w:color w:val="5F497A" w:themeColor="accent4" w:themeShade="BF"/>
-                <w:sz w:val="24"/>
-                <w:szCs w:val="24"/>
-              </w:rPr>
-              <w:t xml:space="preserve"> </w:t>
-            </w:r>
-            <w:r>
-              <w:rPr>
-                <w:rFonts w:asciiTheme="minorHAnsi" w:eastAsia="Arial" w:hAnsiTheme="minorHAnsi" w:cs="Arial"/>
-                <w:sz w:val="24"/>
-                <w:szCs w:val="24"/>
-              </w:rPr>
-              <w:t xml:space="preserve">and </w:t>
-            </w:r>
-            <w:r>
-              <w:rPr>
-                <w:rFonts w:asciiTheme="minorHAnsi" w:eastAsia="Arial" w:hAnsiTheme="minorHAnsi" w:cs="Arial"/>
-                <w:i/>
-                <w:color w:val="5F497A" w:themeColor="accent4" w:themeShade="BF"/>
-                <w:sz w:val="24"/>
-                <w:szCs w:val="24"/>
-              </w:rPr>
-              <w:t>Users</w:t>
-            </w:r>
-            <w:r>
-              <w:rPr>
-                <w:rFonts w:asciiTheme="minorHAnsi" w:eastAsia="Arial" w:hAnsiTheme="minorHAnsi" w:cs="Arial"/>
-                <w:sz w:val="24"/>
-                <w:szCs w:val="24"/>
-              </w:rPr>
-              <w:t>.</w:t>
-            </w:r>
-          </w:p>
-        </w:tc>
-        <w:tc>
-          <w:tcPr>
-            <w:tcW w:w="2311" w:type="dxa"/>
-          </w:tcPr>
-          <w:p>
-            <w:pPr>
-              <w:pBdr>
-                <w:top w:val="nil"/>
-                <w:left w:val="nil"/>
-                <w:bottom w:val="nil"/>
-                <w:right w:val="nil"/>
-                <w:between w:val="nil"/>
-              </w:pBdr>
-              <w:spacing w:after="240"/>
-              <w:rPr>
-                <w:rFonts w:asciiTheme="minorHAnsi" w:eastAsia="Arial" w:hAnsiTheme="minorHAnsi" w:cs="Arial"/>
-                <w:i/>
-                <w:iCs/>
-                <w:color w:val="8064A2" w:themeColor="accent4"/>
-                <w:sz w:val="24"/>
-                <w:szCs w:val="24"/>
-              </w:rPr>
-            </w:pPr>
-            <w:r>
-              <w:rPr>
-                <w:rFonts w:asciiTheme="minorHAnsi" w:eastAsia="Arial" w:hAnsiTheme="minorHAnsi" w:cs="Arial"/>
-                <w:i/>
-                <w:iCs/>
-                <w:color w:val="8064A2" w:themeColor="accent4"/>
-                <w:sz w:val="24"/>
-                <w:szCs w:val="24"/>
-              </w:rPr>
-              <w:t>/</w:t>
-            </w:r>
-            <w:proofErr w:type="spellStart"/>
-            <w:r>
-              <w:rPr>
-                <w:rFonts w:asciiTheme="minorHAnsi" w:eastAsia="Arial" w:hAnsiTheme="minorHAnsi" w:cs="Arial"/>
-                <w:i/>
-                <w:iCs/>
-                <w:color w:val="8064A2" w:themeColor="accent4"/>
-                <w:sz w:val="24"/>
-                <w:szCs w:val="24"/>
-              </w:rPr>
-              <w:t>api</w:t>
-            </w:r>
-            <w:proofErr w:type="spellEnd"/>
-            <w:r>
-              <w:rPr>
-                <w:rFonts w:asciiTheme="minorHAnsi" w:eastAsia="Arial" w:hAnsiTheme="minorHAnsi" w:cs="Arial"/>
-                <w:i/>
-                <w:iCs/>
-                <w:color w:val="8064A2" w:themeColor="accent4"/>
-                <w:sz w:val="24"/>
-                <w:szCs w:val="24"/>
-              </w:rPr>
-              <w:t>/blog</w:t>
             </w:r>
           </w:p>
         </w:tc>

</xml_diff>